<commit_message>
Capstone project abstract on travel insurance
</commit_message>
<xml_diff>
--- a/CAPSTONE PROJECT.docx
+++ b/CAPSTONE PROJECT.docx
@@ -56,7 +56,7 @@
           <w:sz w:val="24"/>
           <w:szCs w:val="24"/>
         </w:rPr>
-        <w:t>The rapid adoption of remote and hybrid work environments has significantly reshaped organizational collaboration and project execution. Teams are increasingly distributed across multiple geographic regions and time zones, which introduces substantial coordination challenges. Although traditional task management systems provide basic task tracking and workflow organization, they do not adequately address the complexities of remote-first collaboration.</w:t>
+        <w:t>The travel industry has witnessed rapid digital transformation; however, travel insurance services remain fragmented, complex, and inefficient. Customers often face difficulties in comparing policies, understanding coverage details, submitting claims, and tracking claim status. Traditional insurance systems rely heavily on manual processing, paper-based documentation, and delayed verification workflows, leading to poor customer experience and operational inefficiencies.</w:t>
       </w:r>
     </w:p>
     <w:p>
@@ -72,7 +72,7 @@
           <w:sz w:val="24"/>
           <w:szCs w:val="24"/>
         </w:rPr>
-        <w:t>Distributed teams frequently encounter delays caused by asynchronous communication, limited overlapping work hours, and unclear task ownership. The absence of real-time visibility into workload distribution often leads to employee burnout or uneven task allocation. Furthermore, existing platforms lack structured accountability mechanisms that measure responsiveness, punctuality, and reliability, resulting in reduced transparency and weakened performance tracking.</w:t>
+        <w:t>Additionally, existing online insurance platforms typically provide generic insurance management features without intelligent risk profiling, automated premium calculation, real-time claim tracking, or fraud detection mechanisms specific to travel-related scenarios such as trip cancellations, medical emergencies abroad, baggage loss, or flight delays.</w:t>
       </w:r>
     </w:p>
     <w:p>
@@ -118,7 +118,23 @@
           <w:sz w:val="24"/>
           <w:szCs w:val="24"/>
         </w:rPr>
-        <w:t>The increasing adoption of remote and hybrid work models has significantly transformed organizational collaboration. While traditional task management systems support task tracking and workflow organization, they often fail to address critical challenges faced by distributed teams, such as time-zone differences, asynchronous communication gaps, uneven workload distribution, and lack of accountability transparency.</w:t>
+        <w:t xml:space="preserve">This project presents the design and development of a </w:t>
+      </w:r>
+      <w:r>
+        <w:rPr>
+          <w:b/>
+          <w:bCs/>
+          <w:sz w:val="24"/>
+          <w:szCs w:val="24"/>
+        </w:rPr>
+        <w:t>Travel Insurance Management System (TIMS)</w:t>
+      </w:r>
+      <w:r>
+        <w:rPr>
+          <w:sz w:val="24"/>
+          <w:szCs w:val="24"/>
+        </w:rPr>
+        <w:t xml:space="preserve"> implemented using Angular for the frontend and ASP.NET Core Web API for the backend, following Clean Architecture principles. The system is specifically designed to digitize and optimize travel insurance operations, including policy management, premium calculation, claims processing, and risk analysis.</w:t>
       </w:r>
     </w:p>
     <w:p>
@@ -134,71 +150,21 @@
           <w:sz w:val="24"/>
           <w:szCs w:val="24"/>
         </w:rPr>
-        <w:t xml:space="preserve">This project proposes the design and implementation of a </w:t>
-      </w:r>
-      <w:r>
-        <w:rPr>
-          <w:b/>
-          <w:bCs/>
-          <w:sz w:val="24"/>
-          <w:szCs w:val="24"/>
-        </w:rPr>
-        <w:t>Remote Collaboration Intelligence Platform (RCIP)</w:t>
-      </w:r>
-      <w:r>
-        <w:rPr>
-          <w:sz w:val="24"/>
-          <w:szCs w:val="24"/>
-        </w:rPr>
-        <w:t xml:space="preserve"> developed using </w:t>
-      </w:r>
-      <w:r>
-        <w:rPr>
-          <w:b/>
-          <w:bCs/>
-          <w:sz w:val="24"/>
-          <w:szCs w:val="24"/>
-        </w:rPr>
-        <w:t>Angular for the frontend</w:t>
-      </w:r>
-      <w:r>
-        <w:rPr>
-          <w:sz w:val="24"/>
-          <w:szCs w:val="24"/>
-        </w:rPr>
-        <w:t xml:space="preserve"> and </w:t>
-      </w:r>
-      <w:r>
-        <w:rPr>
-          <w:b/>
-          <w:bCs/>
-          <w:sz w:val="24"/>
-          <w:szCs w:val="24"/>
-        </w:rPr>
-        <w:t>ASP.NET Core Web API for the backend</w:t>
-      </w:r>
-      <w:r>
-        <w:rPr>
-          <w:sz w:val="24"/>
-          <w:szCs w:val="24"/>
-        </w:rPr>
-        <w:t xml:space="preserve">, following Clean Architecture principles. Unlike conventional task management tools, the proposed system is designed as a </w:t>
-      </w:r>
-      <w:r>
-        <w:rPr>
-          <w:i/>
-          <w:iCs/>
-          <w:sz w:val="24"/>
-          <w:szCs w:val="24"/>
-        </w:rPr>
-        <w:t>remote-first coordination platform</w:t>
-      </w:r>
-      <w:r>
-        <w:rPr>
-          <w:sz w:val="24"/>
-          <w:szCs w:val="24"/>
-        </w:rPr>
-        <w:t xml:space="preserve"> that integrates intelligent collaboration features tailored for geographically distributed teams.</w:t>
+        <w:t>Unlike traditional insurance platforms that focus primarily on policy storage and manual claim workflows, the proposed system introduces intelligent features tailored for travel insurance scenarios. The platform integrates a dynamic premium calculation engine based on travel duration, destination risk zone, travel</w:t>
+      </w:r>
+      <w:r>
+        <w:rPr>
+          <w:sz w:val="24"/>
+          <w:szCs w:val="24"/>
+        </w:rPr>
+        <w:t>l</w:t>
+      </w:r>
+      <w:r>
+        <w:rPr>
+          <w:sz w:val="24"/>
+          <w:szCs w:val="24"/>
+        </w:rPr>
+        <w:t>er age, and coverage type. It also incorporates automated claim validation workflows, document verification tracking, and fraud risk indicators to improve operational efficiency.</w:t>
       </w:r>
     </w:p>
     <w:p>
@@ -214,71 +180,7 @@
           <w:sz w:val="24"/>
           <w:szCs w:val="24"/>
         </w:rPr>
-        <w:t xml:space="preserve">The system introduces a </w:t>
-      </w:r>
-      <w:r>
-        <w:rPr>
-          <w:b/>
-          <w:bCs/>
-          <w:sz w:val="24"/>
-          <w:szCs w:val="24"/>
-        </w:rPr>
-        <w:t>Time-Zone Intelligent Scheduling Engine</w:t>
-      </w:r>
-      <w:r>
-        <w:rPr>
-          <w:sz w:val="24"/>
-          <w:szCs w:val="24"/>
-        </w:rPr>
-        <w:t xml:space="preserve"> that calculates overlapping work hours and predicts response windows to reduce communication delays. An </w:t>
-      </w:r>
-      <w:r>
-        <w:rPr>
-          <w:b/>
-          <w:bCs/>
-          <w:sz w:val="24"/>
-          <w:szCs w:val="24"/>
-        </w:rPr>
-        <w:t>Accountability Scoring Model</w:t>
-      </w:r>
-      <w:r>
-        <w:rPr>
-          <w:sz w:val="24"/>
-          <w:szCs w:val="24"/>
-        </w:rPr>
-        <w:t xml:space="preserve"> evaluates task completion punctuality, responsiveness, and reliability metrics to promote transparency and performance awareness. Additionally, a </w:t>
-      </w:r>
-      <w:r>
-        <w:rPr>
-          <w:b/>
-          <w:bCs/>
-          <w:sz w:val="24"/>
-          <w:szCs w:val="24"/>
-        </w:rPr>
-        <w:t>Smart Workload Balancing Module</w:t>
-      </w:r>
-      <w:r>
-        <w:rPr>
-          <w:sz w:val="24"/>
-          <w:szCs w:val="24"/>
-        </w:rPr>
-        <w:t xml:space="preserve"> </w:t>
-      </w:r>
-      <w:proofErr w:type="spellStart"/>
-      <w:r>
-        <w:rPr>
-          <w:sz w:val="24"/>
-          <w:szCs w:val="24"/>
-        </w:rPr>
-        <w:t>analyzes</w:t>
-      </w:r>
-      <w:proofErr w:type="spellEnd"/>
-      <w:r>
-        <w:rPr>
-          <w:sz w:val="24"/>
-          <w:szCs w:val="24"/>
-        </w:rPr>
-        <w:t xml:space="preserve"> team capacity and dynamically recommends task assignments to prevent burnout and improve efficiency.</w:t>
+        <w:t>The system supports role-based access control for administrators, insurance agents, and customers. Customers can compare policies, purchase insurance plans, upload claim documents, and track claim status in real time. Insurance agents can review applications, validate claims, and generate reports. Administrators can monitor analytics dashboards, risk distribution trends, and system performance metrics.</w:t>
       </w:r>
     </w:p>
     <w:p>
@@ -294,7 +196,7 @@
           <w:sz w:val="24"/>
           <w:szCs w:val="24"/>
         </w:rPr>
-        <w:t>To enhance asynchronous collaboration, the platform includes structured task discussions, decision logs, contextual change tracking, and risk-based deadline prediction using rule-based analytical logic. A real-time notification mechanism and contribution analytics dashboard provide visibility into team productivity and collaboration patterns.</w:t>
+        <w:t>Security is enforced using JWT-based authentication and authorization mechanisms, while RESTful API design ensures scalability and maintainability. The system will be deployed using cloud infrastructure with CI/CD integration to simulate real-world enterprise deployment.</w:t>
       </w:r>
     </w:p>
     <w:p>
@@ -310,8 +212,99 @@
           <w:sz w:val="24"/>
           <w:szCs w:val="24"/>
         </w:rPr>
+        <w:t>By combining digital policy management, intelligent premium calculation, and automated claims workflows, the proposed system enhances transparency, efficiency, and customer experience in travel insurance services.</w:t>
+      </w:r>
+    </w:p>
+    <w:p>
+      <w:pPr>
+        <w:jc w:val="both"/>
+        <w:rPr>
+          <w:sz w:val="24"/>
+          <w:szCs w:val="24"/>
+        </w:rPr>
+      </w:pPr>
+    </w:p>
+    <w:p>
+      <w:pPr>
+        <w:jc w:val="both"/>
+        <w:rPr>
+          <w:b/>
+          <w:bCs/>
+          <w:color w:val="590000"/>
+          <w:sz w:val="24"/>
+          <w:szCs w:val="24"/>
+        </w:rPr>
+      </w:pPr>
+      <w:r>
+        <w:rPr>
+          <w:b/>
+          <w:bCs/>
+          <w:color w:val="590000"/>
+          <w:sz w:val="24"/>
+          <w:szCs w:val="24"/>
+        </w:rPr>
         <w:lastRenderedPageBreak/>
-        <w:t>The application ensures secure access through JWT-based authentication and role-based authorization while maintaining scalability through RESTful API design. The system will be deployed using cloud-based infrastructure with CI/CD integration to demonstrate production-level implementation practices.</w:t>
+        <w:t>Architecture Diagram:</w:t>
+      </w:r>
+      <w:r>
+        <w:rPr>
+          <w:b/>
+          <w:bCs/>
+          <w:color w:val="590000"/>
+          <w:sz w:val="24"/>
+          <w:szCs w:val="24"/>
+        </w:rPr>
+        <w:tab/>
+      </w:r>
+      <w:r>
+        <w:rPr>
+          <w:b/>
+          <w:bCs/>
+          <w:color w:val="590000"/>
+          <w:sz w:val="24"/>
+          <w:szCs w:val="24"/>
+        </w:rPr>
+        <w:tab/>
+      </w:r>
+      <w:r>
+        <w:rPr>
+          <w:b/>
+          <w:bCs/>
+          <w:color w:val="590000"/>
+          <w:sz w:val="24"/>
+          <w:szCs w:val="24"/>
+        </w:rPr>
+        <w:tab/>
+      </w:r>
+      <w:r>
+        <w:rPr>
+          <w:b/>
+          <w:bCs/>
+          <w:color w:val="590000"/>
+          <w:sz w:val="24"/>
+          <w:szCs w:val="24"/>
+        </w:rPr>
+        <w:tab/>
+      </w:r>
+      <w:r>
+        <w:rPr>
+          <w:b/>
+          <w:bCs/>
+          <w:color w:val="590000"/>
+          <w:sz w:val="24"/>
+          <w:szCs w:val="24"/>
+        </w:rPr>
+        <w:tab/>
+      </w:r>
+      <w:r>
+        <w:rPr>
+          <w:b/>
+          <w:bCs/>
+          <w:color w:val="590000"/>
+          <w:sz w:val="24"/>
+          <w:szCs w:val="24"/>
+        </w:rPr>
+        <w:tab/>
       </w:r>
     </w:p>
     <w:p>
@@ -322,29 +315,6 @@
           <w:szCs w:val="24"/>
         </w:rPr>
       </w:pPr>
-      <w:r>
-        <w:rPr>
-          <w:sz w:val="24"/>
-          <w:szCs w:val="24"/>
-        </w:rPr>
-        <w:t xml:space="preserve">By combining task management with </w:t>
-      </w:r>
-      <w:proofErr w:type="spellStart"/>
-      <w:r>
-        <w:rPr>
-          <w:sz w:val="24"/>
-          <w:szCs w:val="24"/>
-        </w:rPr>
-        <w:t>behavioral</w:t>
-      </w:r>
-      <w:proofErr w:type="spellEnd"/>
-      <w:r>
-        <w:rPr>
-          <w:sz w:val="24"/>
-          <w:szCs w:val="24"/>
-        </w:rPr>
-        <w:t xml:space="preserve"> analytics and intelligent coordination features, the proposed platform aims to improve accountability, reduce communication gaps, and optimize productivity in distributed work environments.</w:t>
-      </w:r>
     </w:p>
     <w:p>
       <w:pPr>
@@ -354,106 +324,6 @@
           <w:szCs w:val="24"/>
         </w:rPr>
       </w:pPr>
-    </w:p>
-    <w:p>
-      <w:pPr>
-        <w:jc w:val="both"/>
-        <w:rPr>
-          <w:b/>
-          <w:bCs/>
-          <w:color w:val="590000"/>
-          <w:sz w:val="24"/>
-          <w:szCs w:val="24"/>
-        </w:rPr>
-      </w:pPr>
-      <w:r>
-        <w:rPr>
-          <w:b/>
-          <w:bCs/>
-          <w:color w:val="590000"/>
-          <w:sz w:val="24"/>
-          <w:szCs w:val="24"/>
-        </w:rPr>
-        <w:t>Architecture Diagram:</w:t>
-      </w:r>
-      <w:r>
-        <w:rPr>
-          <w:b/>
-          <w:bCs/>
-          <w:color w:val="590000"/>
-          <w:sz w:val="24"/>
-          <w:szCs w:val="24"/>
-        </w:rPr>
-        <w:tab/>
-      </w:r>
-      <w:r>
-        <w:rPr>
-          <w:b/>
-          <w:bCs/>
-          <w:color w:val="590000"/>
-          <w:sz w:val="24"/>
-          <w:szCs w:val="24"/>
-        </w:rPr>
-        <w:tab/>
-      </w:r>
-      <w:r>
-        <w:rPr>
-          <w:b/>
-          <w:bCs/>
-          <w:color w:val="590000"/>
-          <w:sz w:val="24"/>
-          <w:szCs w:val="24"/>
-        </w:rPr>
-        <w:tab/>
-      </w:r>
-      <w:r>
-        <w:rPr>
-          <w:b/>
-          <w:bCs/>
-          <w:color w:val="590000"/>
-          <w:sz w:val="24"/>
-          <w:szCs w:val="24"/>
-        </w:rPr>
-        <w:tab/>
-      </w:r>
-      <w:r>
-        <w:rPr>
-          <w:b/>
-          <w:bCs/>
-          <w:color w:val="590000"/>
-          <w:sz w:val="24"/>
-          <w:szCs w:val="24"/>
-        </w:rPr>
-        <w:tab/>
-      </w:r>
-      <w:r>
-        <w:rPr>
-          <w:b/>
-          <w:bCs/>
-          <w:color w:val="590000"/>
-          <w:sz w:val="24"/>
-          <w:szCs w:val="24"/>
-        </w:rPr>
-        <w:tab/>
-      </w:r>
-    </w:p>
-    <w:p>
-      <w:pPr>
-        <w:jc w:val="both"/>
-        <w:rPr>
-          <w:sz w:val="24"/>
-          <w:szCs w:val="24"/>
-        </w:rPr>
-      </w:pPr>
-    </w:p>
-    <w:p>
-      <w:pPr>
-        <w:jc w:val="both"/>
-        <w:rPr>
-          <w:sz w:val="24"/>
-          <w:szCs w:val="24"/>
-        </w:rPr>
-      </w:pPr>
       <w:r>
         <w:rPr>
           <w:noProof/>
@@ -461,8 +331,8 @@
           <w:szCs w:val="24"/>
         </w:rPr>
         <w:drawing>
-          <wp:inline distT="0" distB="0" distL="0" distR="0" wp14:anchorId="668D8470" wp14:editId="16F31019">
-            <wp:extent cx="5730960" cy="3297382"/>
+          <wp:inline distT="0" distB="0" distL="0" distR="0" wp14:anchorId="668D8470" wp14:editId="34ABC33F">
+            <wp:extent cx="5578856" cy="2895600"/>
             <wp:effectExtent l="0" t="0" r="3175" b="0"/>
             <wp:docPr id="33012570" name="Picture 4"/>
             <wp:cNvGraphicFramePr>
@@ -472,7 +342,7 @@
               <a:graphicData uri="http://schemas.openxmlformats.org/drawingml/2006/picture">
                 <pic:pic xmlns:pic="http://schemas.openxmlformats.org/drawingml/2006/picture">
                   <pic:nvPicPr>
-                    <pic:cNvPr id="33012570" name="Picture 33012570"/>
+                    <pic:cNvPr id="33012570" name="Picture 4"/>
                     <pic:cNvPicPr/>
                   </pic:nvPicPr>
                   <pic:blipFill>
@@ -490,7 +360,7 @@
                   <pic:spPr>
                     <a:xfrm>
                       <a:off x="0" y="0"/>
-                      <a:ext cx="5742266" cy="3303887"/>
+                      <a:ext cx="5586695" cy="2899668"/>
                     </a:xfrm>
                     <a:prstGeom prst="rect">
                       <a:avLst/>
@@ -505,129 +375,33 @@
     </w:p>
     <w:p>
       <w:pPr>
-        <w:jc w:val="both"/>
-        <w:rPr>
-          <w:sz w:val="24"/>
-          <w:szCs w:val="24"/>
-        </w:rPr>
-      </w:pPr>
-    </w:p>
-    <w:p>
-      <w:pPr>
-        <w:jc w:val="both"/>
-        <w:rPr>
-          <w:sz w:val="24"/>
-          <w:szCs w:val="24"/>
-        </w:rPr>
-      </w:pPr>
-    </w:p>
-    <w:p>
-      <w:pPr>
-        <w:rPr>
-          <w:b/>
-          <w:bCs/>
-          <w:color w:val="590000"/>
-          <w:sz w:val="24"/>
-          <w:szCs w:val="24"/>
-        </w:rPr>
-      </w:pPr>
-    </w:p>
-    <w:p>
-      <w:pPr>
-        <w:rPr>
-          <w:b/>
-          <w:bCs/>
-          <w:color w:val="590000"/>
-          <w:sz w:val="24"/>
-          <w:szCs w:val="24"/>
-        </w:rPr>
-      </w:pPr>
-    </w:p>
-    <w:p>
-      <w:pPr>
-        <w:rPr>
-          <w:b/>
-          <w:bCs/>
-          <w:color w:val="590000"/>
-          <w:sz w:val="24"/>
-          <w:szCs w:val="24"/>
-        </w:rPr>
-      </w:pPr>
-    </w:p>
-    <w:p>
-      <w:pPr>
-        <w:rPr>
-          <w:b/>
-          <w:bCs/>
-          <w:color w:val="590000"/>
-          <w:sz w:val="24"/>
-          <w:szCs w:val="24"/>
-        </w:rPr>
-      </w:pPr>
-    </w:p>
-    <w:p>
-      <w:pPr>
-        <w:rPr>
-          <w:b/>
-          <w:bCs/>
-          <w:color w:val="590000"/>
-          <w:sz w:val="24"/>
-          <w:szCs w:val="24"/>
-        </w:rPr>
-      </w:pPr>
-    </w:p>
-    <w:p>
-      <w:pPr>
-        <w:rPr>
-          <w:b/>
-          <w:bCs/>
-          <w:color w:val="590000"/>
-          <w:sz w:val="24"/>
-          <w:szCs w:val="24"/>
-        </w:rPr>
-      </w:pPr>
-    </w:p>
-    <w:p>
-      <w:pPr>
-        <w:rPr>
-          <w:b/>
-          <w:bCs/>
-          <w:color w:val="590000"/>
-          <w:sz w:val="24"/>
-          <w:szCs w:val="24"/>
-        </w:rPr>
-      </w:pPr>
-    </w:p>
-    <w:p>
-      <w:pPr>
-        <w:rPr>
-          <w:b/>
-          <w:bCs/>
-          <w:color w:val="590000"/>
-          <w:sz w:val="24"/>
-          <w:szCs w:val="24"/>
-        </w:rPr>
-      </w:pPr>
-    </w:p>
-    <w:p>
-      <w:pPr>
-        <w:rPr>
-          <w:b/>
-          <w:bCs/>
-          <w:color w:val="590000"/>
-          <w:sz w:val="24"/>
-          <w:szCs w:val="24"/>
-        </w:rPr>
-      </w:pPr>
-      <w:r>
-        <w:rPr>
-          <w:b/>
-          <w:bCs/>
-          <w:color w:val="590000"/>
-          <w:sz w:val="24"/>
-          <w:szCs w:val="24"/>
-        </w:rPr>
-        <w:lastRenderedPageBreak/>
+        <w:rPr>
+          <w:b/>
+          <w:bCs/>
+          <w:color w:val="590000"/>
+          <w:sz w:val="24"/>
+          <w:szCs w:val="24"/>
+        </w:rPr>
+      </w:pPr>
+    </w:p>
+    <w:p>
+      <w:pPr>
+        <w:rPr>
+          <w:b/>
+          <w:bCs/>
+          <w:color w:val="590000"/>
+          <w:sz w:val="24"/>
+          <w:szCs w:val="24"/>
+        </w:rPr>
+      </w:pPr>
+      <w:r>
+        <w:rPr>
+          <w:b/>
+          <w:bCs/>
+          <w:color w:val="590000"/>
+          <w:sz w:val="24"/>
+          <w:szCs w:val="24"/>
+        </w:rPr>
         <w:t>Use Case Diagram:</w:t>
       </w:r>
       <w:r>
@@ -663,9 +437,9 @@
           <w:szCs w:val="28"/>
         </w:rPr>
         <w:drawing>
-          <wp:inline distT="0" distB="0" distL="0" distR="0" wp14:anchorId="5F712009" wp14:editId="7E4D2412">
-            <wp:extent cx="3669030" cy="5036127"/>
-            <wp:effectExtent l="0" t="0" r="7620" b="0"/>
+          <wp:inline distT="0" distB="0" distL="0" distR="0" wp14:anchorId="5F712009" wp14:editId="1CCA0884">
+            <wp:extent cx="2072640" cy="4156364"/>
+            <wp:effectExtent l="0" t="0" r="3810" b="0"/>
             <wp:docPr id="1551721333" name="Picture 5"/>
             <wp:cNvGraphicFramePr>
               <a:graphicFrameLocks xmlns:a="http://schemas.openxmlformats.org/drawingml/2006/main" noChangeAspect="1"/>
@@ -674,7 +448,7 @@
               <a:graphicData uri="http://schemas.openxmlformats.org/drawingml/2006/picture">
                 <pic:pic xmlns:pic="http://schemas.openxmlformats.org/drawingml/2006/picture">
                   <pic:nvPicPr>
-                    <pic:cNvPr id="1551721333" name="Picture 1551721333"/>
+                    <pic:cNvPr id="1551721333" name="Picture 5"/>
                     <pic:cNvPicPr/>
                   </pic:nvPicPr>
                   <pic:blipFill>
@@ -692,7 +466,7 @@
                   <pic:spPr>
                     <a:xfrm>
                       <a:off x="0" y="0"/>
-                      <a:ext cx="3677808" cy="5048175"/>
+                      <a:ext cx="2084405" cy="4179957"/>
                     </a:xfrm>
                     <a:prstGeom prst="rect">
                       <a:avLst/>
@@ -757,9 +531,9 @@
           <w:szCs w:val="28"/>
         </w:rPr>
         <w:drawing>
-          <wp:inline distT="0" distB="0" distL="0" distR="0" wp14:anchorId="4EB7019C" wp14:editId="0CF4E0AF">
-            <wp:extent cx="5731510" cy="2335530"/>
-            <wp:effectExtent l="0" t="0" r="2540" b="7620"/>
+          <wp:inline distT="0" distB="0" distL="0" distR="0" wp14:anchorId="4EB7019C" wp14:editId="741DFDC6">
+            <wp:extent cx="4162231" cy="2479964"/>
+            <wp:effectExtent l="0" t="0" r="0" b="0"/>
             <wp:docPr id="2027760996" name="Picture 6"/>
             <wp:cNvGraphicFramePr>
               <a:graphicFrameLocks xmlns:a="http://schemas.openxmlformats.org/drawingml/2006/main" noChangeAspect="1"/>
@@ -768,7 +542,7 @@
               <a:graphicData uri="http://schemas.openxmlformats.org/drawingml/2006/picture">
                 <pic:pic xmlns:pic="http://schemas.openxmlformats.org/drawingml/2006/picture">
                   <pic:nvPicPr>
-                    <pic:cNvPr id="2027760996" name="Picture 2027760996"/>
+                    <pic:cNvPr id="2027760996" name="Picture 6"/>
                     <pic:cNvPicPr/>
                   </pic:nvPicPr>
                   <pic:blipFill>
@@ -786,7 +560,7 @@
                   <pic:spPr>
                     <a:xfrm>
                       <a:off x="0" y="0"/>
-                      <a:ext cx="5731510" cy="2335530"/>
+                      <a:ext cx="4184237" cy="2493076"/>
                     </a:xfrm>
                     <a:prstGeom prst="rect">
                       <a:avLst/>
@@ -809,15 +583,25 @@
           <w:szCs w:val="28"/>
         </w:rPr>
       </w:pPr>
-      <w:r>
-        <w:rPr>
-          <w:b/>
-          <w:bCs/>
-          <w:color w:val="590000"/>
-          <w:sz w:val="28"/>
-          <w:szCs w:val="28"/>
-        </w:rPr>
-        <w:lastRenderedPageBreak/>
+    </w:p>
+    <w:p>
+      <w:pPr>
+        <w:rPr>
+          <w:b/>
+          <w:bCs/>
+          <w:color w:val="590000"/>
+          <w:sz w:val="28"/>
+          <w:szCs w:val="28"/>
+        </w:rPr>
+      </w:pPr>
+      <w:r>
+        <w:rPr>
+          <w:b/>
+          <w:bCs/>
+          <w:color w:val="590000"/>
+          <w:sz w:val="28"/>
+          <w:szCs w:val="28"/>
+        </w:rPr>
         <w:t>Sequence Diagram:</w:t>
       </w:r>
     </w:p>
@@ -841,8 +625,8 @@
           <w:szCs w:val="28"/>
         </w:rPr>
         <w:drawing>
-          <wp:inline distT="0" distB="0" distL="0" distR="0" wp14:anchorId="6673C5B9" wp14:editId="33B38C40">
-            <wp:extent cx="4838700" cy="3851564"/>
+          <wp:inline distT="0" distB="0" distL="0" distR="0" wp14:anchorId="6673C5B9" wp14:editId="5DA656C1">
+            <wp:extent cx="4839298" cy="3376254"/>
             <wp:effectExtent l="0" t="0" r="0" b="0"/>
             <wp:docPr id="1584526371" name="Picture 7"/>
             <wp:cNvGraphicFramePr>
@@ -852,7 +636,7 @@
               <a:graphicData uri="http://schemas.openxmlformats.org/drawingml/2006/picture">
                 <pic:pic xmlns:pic="http://schemas.openxmlformats.org/drawingml/2006/picture">
                   <pic:nvPicPr>
-                    <pic:cNvPr id="1584526371" name="Picture 1584526371"/>
+                    <pic:cNvPr id="1584526371" name="Picture 7"/>
                     <pic:cNvPicPr/>
                   </pic:nvPicPr>
                   <pic:blipFill>
@@ -870,7 +654,7 @@
                   <pic:spPr>
                     <a:xfrm>
                       <a:off x="0" y="0"/>
-                      <a:ext cx="4839298" cy="3852040"/>
+                      <a:ext cx="4839298" cy="3376254"/>
                     </a:xfrm>
                     <a:prstGeom prst="rect">
                       <a:avLst/>
@@ -904,6 +688,50 @@
           <w:szCs w:val="28"/>
         </w:rPr>
       </w:pPr>
+    </w:p>
+    <w:p>
+      <w:pPr>
+        <w:rPr>
+          <w:b/>
+          <w:bCs/>
+          <w:color w:val="590000"/>
+          <w:sz w:val="28"/>
+          <w:szCs w:val="28"/>
+        </w:rPr>
+      </w:pPr>
+    </w:p>
+    <w:p>
+      <w:pPr>
+        <w:rPr>
+          <w:b/>
+          <w:bCs/>
+          <w:color w:val="590000"/>
+          <w:sz w:val="28"/>
+          <w:szCs w:val="28"/>
+        </w:rPr>
+      </w:pPr>
+    </w:p>
+    <w:p>
+      <w:pPr>
+        <w:rPr>
+          <w:b/>
+          <w:bCs/>
+          <w:color w:val="590000"/>
+          <w:sz w:val="28"/>
+          <w:szCs w:val="28"/>
+        </w:rPr>
+      </w:pPr>
+    </w:p>
+    <w:p>
+      <w:pPr>
+        <w:rPr>
+          <w:b/>
+          <w:bCs/>
+          <w:color w:val="590000"/>
+          <w:sz w:val="28"/>
+          <w:szCs w:val="28"/>
+        </w:rPr>
+      </w:pPr>
       <w:r>
         <w:rPr>
           <w:b/>
@@ -935,9 +763,9 @@
           <w:szCs w:val="28"/>
         </w:rPr>
         <w:drawing>
-          <wp:inline distT="0" distB="0" distL="0" distR="0" wp14:anchorId="69FDECDE" wp14:editId="0AFBCFC5">
-            <wp:extent cx="2905125" cy="3678382"/>
-            <wp:effectExtent l="0" t="0" r="0" b="0"/>
+          <wp:inline distT="0" distB="0" distL="0" distR="0" wp14:anchorId="69FDECDE" wp14:editId="3A5BEAA7">
+            <wp:extent cx="2906612" cy="2718709"/>
+            <wp:effectExtent l="0" t="0" r="8255" b="5715"/>
             <wp:docPr id="2122527125" name="Picture 8"/>
             <wp:cNvGraphicFramePr>
               <a:graphicFrameLocks xmlns:a="http://schemas.openxmlformats.org/drawingml/2006/main" noChangeAspect="1"/>
@@ -946,7 +774,7 @@
               <a:graphicData uri="http://schemas.openxmlformats.org/drawingml/2006/picture">
                 <pic:pic xmlns:pic="http://schemas.openxmlformats.org/drawingml/2006/picture">
                   <pic:nvPicPr>
-                    <pic:cNvPr id="2122527125" name="Picture 2122527125"/>
+                    <pic:cNvPr id="2122527125" name="Picture 8"/>
                     <pic:cNvPicPr/>
                   </pic:nvPicPr>
                   <pic:blipFill>
@@ -964,7 +792,7 @@
                   <pic:spPr>
                     <a:xfrm>
                       <a:off x="0" y="0"/>
-                      <a:ext cx="2906612" cy="3680264"/>
+                      <a:ext cx="2906612" cy="2718709"/>
                     </a:xfrm>
                     <a:prstGeom prst="rect">
                       <a:avLst/>

</xml_diff>